<commit_message>
NEW: ModificacionesPortafolios - añadiendo nuevoc cambios a portafolios de BI y Sist. Empresariales
</commit_message>
<xml_diff>
--- a/Sist. Empresariales/Portafolio/Portada/Portada.docx
+++ b/Sist. Empresariales/Portafolio/Portada/Portada.docx
@@ -1,6 +1,6 @@
 
 <file path=word/document.xml><?xml version="1.0" encoding="utf-8"?>
-<w:document xmlns:wpc="http://schemas.microsoft.com/office/word/2010/wordprocessingCanvas" xmlns:cx="http://schemas.microsoft.com/office/drawing/2014/chartex" xmlns:cx1="http://schemas.microsoft.com/office/drawing/2015/9/8/chartex" xmlns:cx2="http://schemas.microsoft.com/office/drawing/2015/10/21/chartex" xmlns:cx3="http://schemas.microsoft.com/office/drawing/2016/5/9/chartex" xmlns:cx4="http://schemas.microsoft.com/office/drawing/2016/5/10/chartex" xmlns:cx5="http://schemas.microsoft.com/office/drawing/2016/5/11/chartex" xmlns:cx6="http://schemas.microsoft.com/office/drawing/2016/5/12/chartex" xmlns:cx7="http://schemas.microsoft.com/office/drawing/2016/5/13/chartex" xmlns:cx8="http://schemas.microsoft.com/office/drawing/2016/5/14/chartex" xmlns:mc="http://schemas.openxmlformats.org/markup-compatibility/2006" xmlns:aink="http://schemas.microsoft.com/office/drawing/2016/ink" xmlns:am3d="http://schemas.microsoft.com/office/drawing/2017/model3d" xmlns:o="urn:schemas-microsoft-com:office:office" xmlns:r="http://schemas.openxmlformats.org/officeDocument/2006/relationships" xmlns:m="http://schemas.openxmlformats.org/officeDocument/2006/math" xmlns:v="urn:schemas-microsoft-com:vml" xmlns:wp14="http://schemas.microsoft.com/office/word/2010/wordprocessingDrawing" xmlns:wp="http://schemas.openxmlformats.org/drawingml/2006/wordprocessingDrawing" xmlns:w10="urn:schemas-microsoft-com:office:word" xmlns:w="http://schemas.openxmlformats.org/wordprocessingml/2006/main" xmlns:w14="http://schemas.microsoft.com/office/word/2010/wordml" xmlns:w15="http://schemas.microsoft.com/office/word/2012/wordml" xmlns:w16cex="http://schemas.microsoft.com/office/word/2018/wordml/cex" xmlns:w16cid="http://schemas.microsoft.com/office/word/2016/wordml/cid" xmlns:w16="http://schemas.microsoft.com/office/word/2018/wordml" xmlns:w16sdtdh="http://schemas.microsoft.com/office/word/2020/wordml/sdtdatahash" xmlns:w16se="http://schemas.microsoft.com/office/word/2015/wordml/symex" xmlns:wpg="http://schemas.microsoft.com/office/word/2010/wordprocessingGroup" xmlns:wpi="http://schemas.microsoft.com/office/word/2010/wordprocessingInk" xmlns:wne="http://schemas.microsoft.com/office/word/2006/wordml" xmlns:wps="http://schemas.microsoft.com/office/word/2010/wordprocessingShape" mc:Ignorable="w14 w15 w16se w16cid w16 w16cex w16sdtdh wp14">
+<w:document xmlns:wpc="http://schemas.microsoft.com/office/word/2010/wordprocessingCanvas" xmlns:cx="http://schemas.microsoft.com/office/drawing/2014/chartex" xmlns:cx1="http://schemas.microsoft.com/office/drawing/2015/9/8/chartex" xmlns:cx2="http://schemas.microsoft.com/office/drawing/2015/10/21/chartex" xmlns:cx3="http://schemas.microsoft.com/office/drawing/2016/5/9/chartex" xmlns:cx4="http://schemas.microsoft.com/office/drawing/2016/5/10/chartex" xmlns:cx5="http://schemas.microsoft.com/office/drawing/2016/5/11/chartex" xmlns:cx6="http://schemas.microsoft.com/office/drawing/2016/5/12/chartex" xmlns:cx7="http://schemas.microsoft.com/office/drawing/2016/5/13/chartex" xmlns:cx8="http://schemas.microsoft.com/office/drawing/2016/5/14/chartex" xmlns:mc="http://schemas.openxmlformats.org/markup-compatibility/2006" xmlns:aink="http://schemas.microsoft.com/office/drawing/2016/ink" xmlns:am3d="http://schemas.microsoft.com/office/drawing/2017/model3d" xmlns:o="urn:schemas-microsoft-com:office:office" xmlns:oel="http://schemas.microsoft.com/office/2019/extlst" xmlns:r="http://schemas.openxmlformats.org/officeDocument/2006/relationships" xmlns:m="http://schemas.openxmlformats.org/officeDocument/2006/math" xmlns:v="urn:schemas-microsoft-com:vml" xmlns:wp14="http://schemas.microsoft.com/office/word/2010/wordprocessingDrawing" xmlns:wp="http://schemas.openxmlformats.org/drawingml/2006/wordprocessingDrawing" xmlns:w10="urn:schemas-microsoft-com:office:word" xmlns:w="http://schemas.openxmlformats.org/wordprocessingml/2006/main" xmlns:w14="http://schemas.microsoft.com/office/word/2010/wordml" xmlns:w15="http://schemas.microsoft.com/office/word/2012/wordml" xmlns:w16cex="http://schemas.microsoft.com/office/word/2018/wordml/cex" xmlns:w16cid="http://schemas.microsoft.com/office/word/2016/wordml/cid" xmlns:w16="http://schemas.microsoft.com/office/word/2018/wordml" xmlns:w16sdtdh="http://schemas.microsoft.com/office/word/2020/wordml/sdtdatahash" xmlns:w16se="http://schemas.microsoft.com/office/word/2015/wordml/symex" xmlns:wpg="http://schemas.microsoft.com/office/word/2010/wordprocessingGroup" xmlns:wpi="http://schemas.microsoft.com/office/word/2010/wordprocessingInk" xmlns:wne="http://schemas.microsoft.com/office/word/2006/wordml" xmlns:wps="http://schemas.microsoft.com/office/word/2010/wordprocessingShape" mc:Ignorable="w14 w15 w16se w16cid w16 w16cex w16sdtdh wp14">
   <w:body>
     <w:p>
       <w:pPr>
@@ -227,7 +227,7 @@
           <w:szCs w:val="28"/>
           <w:lang w:val="es-PA"/>
         </w:rPr>
-        <w:t>Seguridad Informática</w:t>
+        <w:t>Sistemas Empresariales</w:t>
       </w:r>
     </w:p>
     <w:p>
@@ -287,7 +287,7 @@
           <w:szCs w:val="28"/>
           <w:lang w:val="es-PA"/>
         </w:rPr>
-        <w:t>José Moreno</w:t>
+        <w:t>Carlos Bermúdez</w:t>
       </w:r>
     </w:p>
     <w:p>
@@ -440,7 +440,16 @@
           <w:szCs w:val="28"/>
           <w:lang w:val="es-PA"/>
         </w:rPr>
-        <w:t>1IF131</w:t>
+        <w:t>1IF</w:t>
+      </w:r>
+      <w:r>
+        <w:rPr>
+          <w:rFonts w:ascii="Arial" w:hAnsi="Arial" w:cs="Arial"/>
+          <w:sz w:val="28"/>
+          <w:szCs w:val="28"/>
+          <w:lang w:val="es-PA"/>
+        </w:rPr>
+        <w:t>241</w:t>
       </w:r>
     </w:p>
     <w:p>
@@ -473,25 +482,43 @@
         </w:rPr>
         <w:t>Semestre I</w:t>
       </w:r>
-    </w:p>
-    <w:p>
-      <w:pPr>
-        <w:jc w:val="center"/>
-        <w:rPr>
-          <w:rFonts w:ascii="Arial" w:hAnsi="Arial" w:cs="Arial"/>
-          <w:sz w:val="28"/>
-          <w:szCs w:val="28"/>
-          <w:lang w:val="es-PA"/>
-        </w:rPr>
-      </w:pPr>
-      <w:r>
-        <w:rPr>
-          <w:rFonts w:ascii="Arial" w:hAnsi="Arial" w:cs="Arial"/>
-          <w:sz w:val="28"/>
-          <w:szCs w:val="28"/>
-          <w:lang w:val="es-PA"/>
-        </w:rPr>
-        <w:t>2021</w:t>
+      <w:r>
+        <w:rPr>
+          <w:rFonts w:ascii="Arial" w:hAnsi="Arial" w:cs="Arial"/>
+          <w:sz w:val="28"/>
+          <w:szCs w:val="28"/>
+          <w:lang w:val="es-PA"/>
+        </w:rPr>
+        <w:t>I</w:t>
+      </w:r>
+    </w:p>
+    <w:p>
+      <w:pPr>
+        <w:jc w:val="center"/>
+        <w:rPr>
+          <w:rFonts w:ascii="Arial" w:hAnsi="Arial" w:cs="Arial"/>
+          <w:sz w:val="28"/>
+          <w:szCs w:val="28"/>
+          <w:lang w:val="es-PA"/>
+        </w:rPr>
+      </w:pPr>
+      <w:r>
+        <w:rPr>
+          <w:rFonts w:ascii="Arial" w:hAnsi="Arial" w:cs="Arial"/>
+          <w:sz w:val="28"/>
+          <w:szCs w:val="28"/>
+          <w:lang w:val="es-PA"/>
+        </w:rPr>
+        <w:t>202</w:t>
+      </w:r>
+      <w:r>
+        <w:rPr>
+          <w:rFonts w:ascii="Arial" w:hAnsi="Arial" w:cs="Arial"/>
+          <w:sz w:val="28"/>
+          <w:szCs w:val="28"/>
+          <w:lang w:val="es-PA"/>
+        </w:rPr>
+        <w:t>2</w:t>
       </w:r>
     </w:p>
     <w:sectPr>
@@ -909,13 +936,13 @@
       <w:sz w:val="22"/>
     </w:rPr>
   </w:style>
-  <w:style w:type="character" w:default="1" w:styleId="Fuentedeprrafopredeter">
+  <w:style w:type="character" w:default="1" w:styleId="DefaultParagraphFont">
     <w:name w:val="Default Paragraph Font"/>
     <w:uiPriority w:val="1"/>
     <w:semiHidden/>
     <w:unhideWhenUsed/>
   </w:style>
-  <w:style w:type="table" w:default="1" w:styleId="Tablanormal">
+  <w:style w:type="table" w:default="1" w:styleId="TableNormal">
     <w:name w:val="Normal Table"/>
     <w:uiPriority w:val="99"/>
     <w:semiHidden/>
@@ -930,7 +957,7 @@
       </w:tblCellMar>
     </w:tblPr>
   </w:style>
-  <w:style w:type="numbering" w:default="1" w:styleId="Sinlista">
+  <w:style w:type="numbering" w:default="1" w:styleId="NoList">
     <w:name w:val="No List"/>
     <w:uiPriority w:val="99"/>
     <w:semiHidden/>
@@ -939,7 +966,7 @@
   <w:style w:type="paragraph" w:customStyle="1" w:styleId="Heading">
     <w:name w:val="Heading"/>
     <w:basedOn w:val="Normal"/>
-    <w:next w:val="Textoindependiente"/>
+    <w:next w:val="BodyText"/>
     <w:qFormat/>
     <w:pPr>
       <w:keepNext/>
@@ -951,21 +978,21 @@
       <w:szCs w:val="28"/>
     </w:rPr>
   </w:style>
-  <w:style w:type="paragraph" w:styleId="Textoindependiente">
+  <w:style w:type="paragraph" w:styleId="BodyText">
     <w:name w:val="Body Text"/>
     <w:basedOn w:val="Normal"/>
     <w:pPr>
       <w:spacing w:after="140" w:line="276" w:lineRule="auto"/>
     </w:pPr>
   </w:style>
-  <w:style w:type="paragraph" w:styleId="Lista">
+  <w:style w:type="paragraph" w:styleId="List">
     <w:name w:val="List"/>
-    <w:basedOn w:val="Textoindependiente"/>
+    <w:basedOn w:val="BodyText"/>
     <w:rPr>
       <w:rFonts w:cs="Lohit Devanagari"/>
     </w:rPr>
   </w:style>
-  <w:style w:type="paragraph" w:styleId="Descripcin">
+  <w:style w:type="paragraph" w:styleId="Caption">
     <w:name w:val="caption"/>
     <w:basedOn w:val="Normal"/>
     <w:qFormat/>

</xml_diff>